<commit_message>
added error estimate correction, and video id to data table
</commit_message>
<xml_diff>
--- a/Manuscritp_SpermWhale_AgeSex_Drone.docx
+++ b/Manuscritp_SpermWhale_AgeSex_Drone.docx
@@ -210,50 +210,42 @@
         <w:t>–</w:t>
       </w:r>
       <w:r>
+        <w:t xml:space="preserve"> 2</w:t>
+      </w:r>
+      <w:r>
         <w:t xml:space="preserve"> </w:t>
       </w:r>
-      <w:proofErr w:type="gramStart"/>
-      <w:r>
-        <w:t>2</w:t>
+      <w:r>
+        <w:t>hour flight sessions</w:t>
+      </w:r>
+      <w:r>
+        <w:t xml:space="preserve"> using </w:t>
+      </w:r>
+      <w:r>
+        <w:t xml:space="preserve">a DJI Mini 2 drone (249 g) </w:t>
+      </w:r>
+      <w:r>
+        <w:t>equipped with</w:t>
+      </w:r>
+      <w:r>
+        <w:t xml:space="preserve"> propeller guards and landing gear</w:t>
+      </w:r>
+      <w:r>
+        <w:t xml:space="preserve">. </w:t>
+      </w:r>
+      <w:r>
+        <w:t>We conducted sessions</w:t>
+      </w:r>
+      <w:r>
+        <w:t xml:space="preserve"> in the morning and afternoon when glare in the water interfered the least with visibility.</w:t>
       </w:r>
       <w:r>
         <w:t xml:space="preserve"> </w:t>
       </w:r>
       <w:r>
-        <w:t>hour</w:t>
-      </w:r>
-      <w:proofErr w:type="gramEnd"/>
-      <w:r>
-        <w:t xml:space="preserve"> flight sessions</w:t>
-      </w:r>
-      <w:r>
-        <w:t xml:space="preserve"> using </w:t>
-      </w:r>
-      <w:r>
-        <w:t xml:space="preserve">a DJI Mini 2 drone (249 g) </w:t>
-      </w:r>
-      <w:r>
-        <w:t>equipped with</w:t>
-      </w:r>
-      <w:r>
-        <w:t xml:space="preserve"> propeller guards and landing gear</w:t>
-      </w:r>
-      <w:r>
-        <w:t xml:space="preserve">. </w:t>
-      </w:r>
-      <w:r>
-        <w:t>We conducted sessions</w:t>
-      </w:r>
-      <w:r>
-        <w:t xml:space="preserve"> in the morning and afternoon when glare in the water interfered the least with visibility.</w:t>
-      </w:r>
-      <w:r>
         <w:t xml:space="preserve"> </w:t>
       </w:r>
       <w:r>
-        <w:t xml:space="preserve"> </w:t>
-      </w:r>
-      <w:r>
         <w:t>Once we approached a group of whales</w:t>
       </w:r>
       <w:r>
@@ -298,23 +290,7 @@
         <w:fldChar w:fldCharType="separate"/>
       </w:r>
       <w:r>
-        <w:t>(</w:t>
-      </w:r>
-      <w:proofErr w:type="spellStart"/>
-      <w:r>
-        <w:t>Friard</w:t>
-      </w:r>
-      <w:proofErr w:type="spellEnd"/>
-      <w:r>
-        <w:t xml:space="preserve"> &amp; </w:t>
-      </w:r>
-      <w:proofErr w:type="spellStart"/>
-      <w:r>
-        <w:t>Gamba</w:t>
-      </w:r>
-      <w:proofErr w:type="spellEnd"/>
-      <w:r>
-        <w:t xml:space="preserve"> 2016)</w:t>
+        <w:t>(Friard &amp; Gamba 2016)</w:t>
       </w:r>
       <w:r>
         <w:fldChar w:fldCharType="end"/>
@@ -657,13 +633,7 @@
         <w:rPr>
           <w:rFonts w:eastAsiaTheme="minorEastAsia"/>
         </w:rPr>
-        <w:t xml:space="preserve">—these values were not available for our drone model. Therefore, we empirically estimated </w:t>
-      </w:r>
-      <w:r>
-        <w:rPr>
-          <w:rFonts w:eastAsiaTheme="minorEastAsia"/>
-        </w:rPr>
-        <w:t>α</w:t>
+        <w:t>—these values were not available for our drone model. Therefore, we empirically estimated α</w:t>
       </w:r>
       <w:r>
         <w:rPr>
@@ -864,11 +834,6 @@
       </w:r>
     </w:p>
     <w:p>
-      <w:pPr>
-        <w:rPr>
-          <w:rFonts w:eastAsiaTheme="minorEastAsia"/>
-        </w:rPr>
-      </w:pPr>
       <w:r>
         <w:t xml:space="preserve">Errors in aerial photogrammetry arise from several sources, of which the most impactful are </w:t>
       </w:r>
@@ -888,73 +853,395 @@
         <w:fldChar w:fldCharType="separate"/>
       </w:r>
       <w:r>
-        <w:t xml:space="preserve">(Burnett et al. 2019, Bierlich et al. 2021, </w:t>
+        <w:t>(Burnett et al. 2019, Bierlich et al. 2021, Glarou et al. 2022, Napoli et al. 2024)</w:t>
+      </w:r>
+      <w:r>
+        <w:fldChar w:fldCharType="end"/>
+      </w:r>
+      <w:r>
+        <w:t xml:space="preserve">. Drones that derive altitude measurements from inbuilt barometers, as was our case, can be </w:t>
+      </w:r>
+      <w:r>
+        <w:t>inaccurate</w:t>
+      </w:r>
+      <w:r>
+        <w:t xml:space="preserve"> </w:t>
+      </w:r>
+      <w:r>
+        <w:t>due to</w:t>
+      </w:r>
+      <w:r>
+        <w:t xml:space="preserve"> changes in </w:t>
+      </w:r>
+      <w:r>
+        <w:t>meteorological</w:t>
+      </w:r>
+      <w:r>
+        <w:t xml:space="preserve"> conditions and internal biases </w:t>
+      </w:r>
+      <w:r>
+        <w:fldChar w:fldCharType="begin"/>
+      </w:r>
+      <w:r>
+        <w:instrText xml:space="preserve"> ADDIN ZOTERO_ITEM CSL_CITATION {"citationID":"vJXFMUMd","properties":{"formattedCitation":"(Burnett et al. 2019, Bierlich et al. 2021)","plainCitation":"(Burnett et al. 2019, Bierlich et al. 2021)","noteIndex":0},"citationItems":[{"id":1380,"uris":["http://zotero.org/users/5395629/items/INAAHVJQ"],"itemData":{"id":1380,"type":"article-journal","abstract":"Small unmanned aircraft systems (sUASs) are fostering novel approaches to marine mammal research, including baleen whale photogrammetry, by providing new observational perspectives. We collected vertical images of 89 gray and 6 blue whales using low cost sUASs to examine the accuracy of image based morphometry. Moreover, measurements from 192 images of a 1 m calibration object were used to examine four different scaling correction models. Results indicate that a linear mixed model including an error term for ﬂight and date contained 0.17 m less error and 0.25 m less bias than no correction. We used the propagation uncertainty law to examine error contributions from scaling and image measurement (digitization) to determine that digitization accounted for 97% of total variance. Additionally, we present a new whale body size metric termed Body Area Index (BAI). BAI is scale invariant and is independent of body length (R2 = 0.11), enabling comparisons of body size within and among populations, and over time. With this study we present a three program analysis suite that measures baleen whales and compensates for lens distortion and corrects scaling error to produce 11 morphometric attributes from sUAS imagery. The program is freely available and is expected to improve processing efﬁciency and analytical continuity.","container-title":"Marine Mammal Science","DOI":"10.1111/mms.12527","ISSN":"08240469","issue":"1","journalAbbreviation":"Mar Mam Sci","language":"en","page":"108-139","source":"DOI.org (Crossref)","title":"Estimating morphometric attributes of baleen whales with photogrammetry from small UASs: A case study with blue and gray whales: PHOTOGRAMMETRIC WHALE MORPHOLOGY","title-short":"Estimating morphometric attributes of baleen whales with photogrammetry from small UASs","volume":"35","author":[{"family":"Burnett","given":"Jonathan D."},{"family":"Lemos","given":"Leila"},{"family":"Barlow","given":"Dawn"},{"family":"Wing","given":"Michael G."},{"family":"Chandler","given":"Todd"},{"family":"Torres","given":"Leigh G."}],"issued":{"date-parts":[["2019",1]]}}},{"id":1384,"uris":["http://zotero.org/users/5395629/items/57K542TH"],"itemData":{"id":1384,"type":"article-journal","abstract":"Increasingly, drone-based photogrammetry has been used to measure size and body condition changes in marine megafauna. A broad range of platforms, sensors, and altimeters are being applied for these purposes, but there is no unified way to predict photogrammetric uncertainty across this methodological spectrum. As such, it is difficult to make robust comparisons across studies, disrupting collaborations amongst researchers using platforms with varying levels of measurement accuracy. Here we built off previous studies quantifying uncertainty and used an experimental approach to train a Bayesian statistical model using a known-sized object floating at the water’s surface to quantify how measurement error scales with altitude for several different drones equipped with different cameras, focal length lenses, and altimeters. We then applied the fitted model to predict the length distributions and estimate age classes of unknown-sized humpback whales Megaptera novaeangliae, as well as to predict the population-level morphological relationship between rostrum to blowhole distance and total body length of Antarctic minke whales Balaenoptera bonaerensis. This statistical framework jointly estimates errors from altitude and length measurements from multiple observations and accounts for altitudes measured with both barometers and laser altimeters while incorporating errors specific to each. This Bayesian model outputs a posterior predictive distribution of measurement uncertainty around length measurements and allows for the construction of highest posterior density intervals to define measurement uncertainty, which allows one to make probabilistic statements and stronger inferences pertaining to morphometric features critical for understanding life history patterns and potential impacts from anthropogenically altered habitats.","container-title":"Marine Ecology Progress Series","DOI":"10.3354/meps13814","ISSN":"0171-8630, 1616-1599","journalAbbreviation":"Mar. Ecol. Prog. Ser.","language":"en","page":"193-210","source":"DOI.org (Crossref)","title":"Bayesian approach for predicting photogrammetric uncertainty in morphometric measurements derived from drones","volume":"673","author":[{"family":"Bierlich","given":"Kc"},{"family":"Schick","given":"Rs"},{"family":"Hewitt","given":"J"},{"family":"Dale","given":"J"},{"family":"Goldbogen","given":"Ja"},{"family":"Friedlaender","given":"As"},{"family":"Johnston","given":"Dw"}],"issued":{"date-parts":[["2021",9,2]]}}}],"schema":"https://github.com/citation-style-language/schema/raw/master/csl-citation.json"} </w:instrText>
+      </w:r>
+      <w:r>
+        <w:fldChar w:fldCharType="separate"/>
+      </w:r>
+      <w:r>
+        <w:t>(Burnett et al. 2019, Bierlich et al. 2021)</w:t>
+      </w:r>
+      <w:r>
+        <w:fldChar w:fldCharType="end"/>
+      </w:r>
+      <w:r>
+        <w:t xml:space="preserve">. </w:t>
+      </w:r>
+      <w:r>
+        <w:t>W</w:t>
+      </w:r>
+      <w:r>
+        <w:t xml:space="preserve">e used measurements of our research vessel collected throughout the field season at various altitudes (27 – 120 m) to quantify the uncertainty in morphometric measurements </w:t>
+      </w:r>
+      <w:r>
+        <w:t>and</w:t>
+      </w:r>
+      <w:r>
+        <w:t xml:space="preserve"> correct altitude estimates. </w:t>
+      </w:r>
+      <w:r>
+        <w:t xml:space="preserve">We quantified percent measurement error </w:t>
+      </w:r>
+      <w:r>
+        <w:t>using a modified version of</w:t>
+      </w:r>
+      <w:r>
+        <w:t xml:space="preserve"> Bierlich et al. 2021 as:</w:t>
+      </w:r>
+    </w:p>
+    <w:p>
+      <w:pPr>
+        <w:rPr>
+          <w:rFonts w:eastAsiaTheme="minorEastAsia"/>
+        </w:rPr>
+      </w:pPr>
+      <m:oMathPara>
+        <m:oMath>
+          <m:eqArr>
+            <m:eqArrPr>
+              <m:maxDist m:val="1"/>
+              <m:ctrlPr>
+                <w:rPr>
+                  <w:rFonts w:ascii="Cambria Math" w:hAnsi="Cambria Math"/>
+                  <w:i/>
+                </w:rPr>
+              </m:ctrlPr>
+            </m:eqArrPr>
+            <m:e>
+              <m:r>
+                <w:rPr>
+                  <w:rFonts w:ascii="Cambria Math" w:hAnsi="Cambria Math"/>
+                </w:rPr>
+                <m:t xml:space="preserve">% error= </m:t>
+              </m:r>
+              <m:f>
+                <m:fPr>
+                  <m:ctrlPr>
+                    <w:rPr>
+                      <w:rFonts w:ascii="Cambria Math" w:hAnsi="Cambria Math"/>
+                      <w:i/>
+                    </w:rPr>
+                  </m:ctrlPr>
+                </m:fPr>
+                <m:num>
+                  <m:sSubSup>
+                    <m:sSubSupPr>
+                      <m:ctrlPr>
+                        <w:rPr>
+                          <w:rFonts w:ascii="Cambria Math" w:hAnsi="Cambria Math"/>
+                          <w:i/>
+                        </w:rPr>
+                      </m:ctrlPr>
+                    </m:sSubSupPr>
+                    <m:e>
+                      <m:r>
+                        <w:rPr>
+                          <w:rFonts w:ascii="Cambria Math" w:hAnsi="Cambria Math"/>
+                        </w:rPr>
+                        <m:t>L</m:t>
+                      </m:r>
+                    </m:e>
+                    <m:sub>
+                      <m:r>
+                        <w:rPr>
+                          <w:rFonts w:ascii="Cambria Math" w:hAnsi="Cambria Math"/>
+                        </w:rPr>
+                        <m:t>c, i</m:t>
+                      </m:r>
+                    </m:sub>
+                    <m:sup>
+                      <m:r>
+                        <w:rPr>
+                          <w:rFonts w:ascii="Cambria Math" w:hAnsi="Cambria Math"/>
+                        </w:rPr>
+                        <m:t>'</m:t>
+                      </m:r>
+                    </m:sup>
+                  </m:sSubSup>
+                  <m:r>
+                    <w:rPr>
+                      <w:rFonts w:ascii="Cambria Math" w:hAnsi="Cambria Math"/>
+                    </w:rPr>
+                    <m:t>-</m:t>
+                  </m:r>
+                  <m:sSub>
+                    <m:sSubPr>
+                      <m:ctrlPr>
+                        <w:rPr>
+                          <w:rFonts w:ascii="Cambria Math" w:hAnsi="Cambria Math"/>
+                          <w:i/>
+                        </w:rPr>
+                      </m:ctrlPr>
+                    </m:sSubPr>
+                    <m:e>
+                      <m:r>
+                        <w:rPr>
+                          <w:rFonts w:ascii="Cambria Math" w:hAnsi="Cambria Math"/>
+                        </w:rPr>
+                        <m:t>L</m:t>
+                      </m:r>
+                    </m:e>
+                    <m:sub>
+                      <m:r>
+                        <w:rPr>
+                          <w:rFonts w:ascii="Cambria Math" w:hAnsi="Cambria Math"/>
+                        </w:rPr>
+                        <m:t>c</m:t>
+                      </m:r>
+                    </m:sub>
+                  </m:sSub>
+                </m:num>
+                <m:den>
+                  <m:sSub>
+                    <m:sSubPr>
+                      <m:ctrlPr>
+                        <w:rPr>
+                          <w:rFonts w:ascii="Cambria Math" w:hAnsi="Cambria Math"/>
+                          <w:i/>
+                        </w:rPr>
+                      </m:ctrlPr>
+                    </m:sSubPr>
+                    <m:e>
+                      <m:r>
+                        <w:rPr>
+                          <w:rFonts w:ascii="Cambria Math" w:hAnsi="Cambria Math"/>
+                        </w:rPr>
+                        <m:t>L</m:t>
+                      </m:r>
+                    </m:e>
+                    <m:sub>
+                      <m:r>
+                        <w:rPr>
+                          <w:rFonts w:ascii="Cambria Math" w:hAnsi="Cambria Math"/>
+                        </w:rPr>
+                        <m:t>c</m:t>
+                      </m:r>
+                    </m:sub>
+                  </m:sSub>
+                </m:den>
+              </m:f>
+              <m:r>
+                <w:rPr>
+                  <w:rFonts w:ascii="Cambria Math" w:hAnsi="Cambria Math"/>
+                </w:rPr>
+                <m:t>×100 #3</m:t>
+              </m:r>
+            </m:e>
+          </m:eqArr>
+        </m:oMath>
+      </m:oMathPara>
+    </w:p>
+    <w:p>
+      <w:pPr>
+        <w:rPr>
+          <w:rFonts w:eastAsiaTheme="minorEastAsia"/>
+        </w:rPr>
+      </w:pPr>
+    </w:p>
+    <w:p>
+      <w:r>
+        <w:rPr>
+          <w:rFonts w:eastAsiaTheme="minorEastAsia"/>
+        </w:rPr>
+        <w:t>Where</w:t>
+      </w:r>
+      <w:r>
+        <w:rPr>
+          <w:rFonts w:eastAsiaTheme="minorEastAsia"/>
+        </w:rPr>
+        <w:t xml:space="preserve"> </w:t>
+      </w:r>
+      <w:r>
+        <w:rPr>
+          <w:rFonts w:eastAsiaTheme="minorEastAsia"/>
+        </w:rPr>
+        <w:t xml:space="preserve"> </w:t>
+      </w:r>
+      <m:oMath>
+        <m:sSub>
+          <m:sSubPr>
+            <m:ctrlPr>
+              <w:rPr>
+                <w:rFonts w:ascii="Cambria Math" w:hAnsi="Cambria Math"/>
+                <w:i/>
+              </w:rPr>
+            </m:ctrlPr>
+          </m:sSubPr>
+          <m:e>
+            <m:r>
+              <w:rPr>
+                <w:rFonts w:ascii="Cambria Math" w:hAnsi="Cambria Math"/>
+              </w:rPr>
+              <m:t>L</m:t>
+            </m:r>
+          </m:e>
+          <m:sub>
+            <m:r>
+              <w:rPr>
+                <w:rFonts w:ascii="Cambria Math" w:hAnsi="Cambria Math"/>
+              </w:rPr>
+              <m:t>c</m:t>
+            </m:r>
+          </m:sub>
+        </m:sSub>
+      </m:oMath>
+      <w:r>
+        <w:rPr>
+          <w:rFonts w:eastAsiaTheme="minorEastAsia"/>
+        </w:rPr>
+        <w:t xml:space="preserve"> is the</w:t>
+      </w:r>
+      <w:r>
+        <w:rPr>
+          <w:rFonts w:eastAsiaTheme="minorEastAsia"/>
+        </w:rPr>
+        <w:t xml:space="preserve"> known</w:t>
+      </w:r>
+      <w:r>
+        <w:rPr>
+          <w:rFonts w:eastAsiaTheme="minorEastAsia"/>
+        </w:rPr>
+        <w:t xml:space="preserve"> length of the calibration object (12.03 m), and </w:t>
+      </w:r>
+      <m:oMath>
+        <m:sSubSup>
+          <m:sSubSupPr>
+            <m:ctrlPr>
+              <w:rPr>
+                <w:rFonts w:ascii="Cambria Math" w:hAnsi="Cambria Math"/>
+                <w:i/>
+              </w:rPr>
+            </m:ctrlPr>
+          </m:sSubSupPr>
+          <m:e>
+            <m:r>
+              <w:rPr>
+                <w:rFonts w:ascii="Cambria Math" w:hAnsi="Cambria Math"/>
+              </w:rPr>
+              <m:t>L</m:t>
+            </m:r>
+          </m:e>
+          <m:sub>
+            <m:r>
+              <w:rPr>
+                <w:rFonts w:ascii="Cambria Math" w:hAnsi="Cambria Math"/>
+              </w:rPr>
+              <m:t>c</m:t>
+            </m:r>
+            <m:r>
+              <w:rPr>
+                <w:rFonts w:ascii="Cambria Math" w:hAnsi="Cambria Math"/>
+              </w:rPr>
+              <m:t>, i</m:t>
+            </m:r>
+          </m:sub>
+          <m:sup>
+            <m:r>
+              <w:rPr>
+                <w:rFonts w:ascii="Cambria Math" w:hAnsi="Cambria Math"/>
+              </w:rPr>
+              <m:t>'</m:t>
+            </m:r>
+          </m:sup>
+        </m:sSubSup>
+      </m:oMath>
+      <w:r>
+        <w:rPr>
+          <w:rFonts w:eastAsiaTheme="minorEastAsia"/>
+        </w:rPr>
+        <w:t xml:space="preserve"> is the</w:t>
+      </w:r>
+      <w:r>
+        <w:rPr>
+          <w:rFonts w:eastAsiaTheme="minorEastAsia"/>
+        </w:rPr>
+        <w:t xml:space="preserve"> estimated</w:t>
+      </w:r>
+      <w:r>
+        <w:rPr>
+          <w:rFonts w:eastAsiaTheme="minorEastAsia"/>
+        </w:rPr>
+        <w:t xml:space="preserve"> length </w:t>
+      </w:r>
+      <w:r>
+        <w:rPr>
+          <w:rFonts w:eastAsiaTheme="minorEastAsia"/>
+        </w:rPr>
+        <w:t xml:space="preserve">in meters of the </w:t>
       </w:r>
       <w:proofErr w:type="spellStart"/>
       <w:r>
-        <w:t>Glarou</w:t>
+        <w:rPr>
+          <w:rFonts w:eastAsiaTheme="minorEastAsia"/>
+        </w:rPr>
+        <w:t>the</w:t>
       </w:r>
       <w:proofErr w:type="spellEnd"/>
       <w:r>
-        <w:t xml:space="preserve"> et al. 2022, Napoli et al. 2024)</w:t>
-      </w:r>
-      <w:r>
-        <w:fldChar w:fldCharType="end"/>
-      </w:r>
-      <w:r>
-        <w:t xml:space="preserve">. Drones that derive altitude measurements from inbuilt barometers, as was our case, can be </w:t>
-      </w:r>
-      <w:r>
-        <w:t>inaccurate</w:t>
-      </w:r>
-      <w:r>
-        <w:t xml:space="preserve"> as a result of changes in </w:t>
-      </w:r>
-      <w:r>
-        <w:t>meteorological</w:t>
-      </w:r>
-      <w:r>
-        <w:t xml:space="preserve"> conditions and internal biases </w:t>
-      </w:r>
-      <w:r>
-        <w:fldChar w:fldCharType="begin"/>
-      </w:r>
-      <w:r>
-        <w:instrText xml:space="preserve"> ADDIN ZOTERO_ITEM CSL_CITATION {"citationID":"AVob25cW","properties":{"formattedCitation":"(Burnett et al. 2019)","plainCitation":"(Burnett et al. 2019)","noteIndex":0},"citationItems":[{"id":1380,"uris":["http://zotero.org/users/5395629/items/INAAHVJQ"],"itemData":{"id":1380,"type":"article-journal","abstract":"Small unmanned aircraft systems (sUASs) are fostering novel approaches to marine mammal research, including baleen whale photogrammetry, by providing new observational perspectives. We collected vertical images of 89 gray and 6 blue whales using low cost sUASs to examine the accuracy of image based morphometry. Moreover, measurements from 192 images of a 1 m calibration object were used to examine four different scaling correction models. Results indicate that a linear mixed model including an error term for ﬂight and date contained 0.17 m less error and 0.25 m less bias than no correction. We used the propagation uncertainty law to examine error contributions from scaling and image measurement (digitization) to determine that digitization accounted for 97% of total variance. Additionally, we present a new whale body size metric termed Body Area Index (BAI). BAI is scale invariant and is independent of body length (R2 = 0.11), enabling comparisons of body size within and among populations, and over time. With this study we present a three program analysis suite that measures baleen whales and compensates for lens distortion and corrects scaling error to produce 11 morphometric attributes from sUAS imagery. The program is freely available and is expected to improve processing efﬁciency and analytical continuity.","container-title":"Marine Mammal Science","DOI":"10.1111/mms.12527","ISSN":"08240469","issue":"1","journalAbbreviation":"Mar Mam Sci","language":"en","page":"108-139","source":"DOI.org (Crossref)","title":"Estimating morphometric attributes of baleen whales with photogrammetry from small UASs: A case study with blue and gray whales: PHOTOGRAMMETRIC WHALE MORPHOLOGY","title-short":"Estimating morphometric attributes of baleen whales with photogrammetry from small UASs","volume":"35","author":[{"family":"Burnett","given":"Jonathan D."},{"family":"Lemos","given":"Leila"},{"family":"Barlow","given":"Dawn"},{"family":"Wing","given":"Michael G."},{"family":"Chandler","given":"Todd"},{"family":"Torres","given":"Leigh G."}],"issued":{"date-parts":[["2019",1]]}}}],"schema":"https://github.com/citation-style-language/schema/raw/master/csl-citation.json"} </w:instrText>
-      </w:r>
-      <w:r>
-        <w:fldChar w:fldCharType="separate"/>
-      </w:r>
-      <w:r>
-        <w:t>(Burnett et al. 2019)</w:t>
-      </w:r>
-      <w:r>
-        <w:fldChar w:fldCharType="end"/>
-      </w:r>
-      <w:r>
-        <w:t xml:space="preserve">. Here, we used measurements of our research vessel collected throughout the field season at various altitudes (27 – 120 m) to quantify the uncertainty in morphometric measurements </w:t>
-      </w:r>
-      <w:r>
-        <w:t>and</w:t>
-      </w:r>
-      <w:r>
-        <w:t xml:space="preserve"> correct altitude estimates. We measured uncertainty as the 5 – 95</w:t>
-      </w:r>
-      <w:r>
-        <w:rPr>
-          <w:vertAlign w:val="superscript"/>
-        </w:rPr>
-        <w:t>th</w:t>
-      </w:r>
-      <w:r>
-        <w:t xml:space="preserve"> percent</w:t>
-      </w:r>
-      <w:r>
-        <w:t xml:space="preserve"> error range. To compute a corrected altitude estimate, we first </w:t>
-      </w:r>
-      <w:r>
-        <w:lastRenderedPageBreak/>
-        <w:t xml:space="preserve">calculated </w:t>
+        <w:rPr>
+          <w:rFonts w:eastAsiaTheme="minorEastAsia"/>
+        </w:rPr>
+        <w:t xml:space="preserve"> calibration object in each image</w:t>
+      </w:r>
+      <w:r>
+        <w:rPr>
+          <w:rFonts w:eastAsiaTheme="minorEastAsia"/>
+        </w:rPr>
+        <w:t xml:space="preserve"> </w:t>
+      </w:r>
+      <m:oMath>
+        <m:r>
+          <w:rPr>
+            <w:rFonts w:ascii="Cambria Math" w:hAnsi="Cambria Math"/>
+          </w:rPr>
+          <m:t>i</m:t>
+        </m:r>
+      </m:oMath>
+      <w:r>
+        <w:rPr>
+          <w:rFonts w:eastAsiaTheme="minorEastAsia"/>
+        </w:rPr>
+        <w:t xml:space="preserve">. </w:t>
+      </w:r>
+    </w:p>
+    <w:p>
+      <w:pPr>
+        <w:rPr>
+          <w:rFonts w:eastAsiaTheme="minorEastAsia"/>
+        </w:rPr>
+      </w:pPr>
+      <w:r>
+        <w:t xml:space="preserve">To compute a corrected altitude estimate, we first calculated </w:t>
       </w:r>
       <w:r>
         <w:t xml:space="preserve">the </w:t>
@@ -1039,31 +1326,39 @@
         </w:rPr>
         <w:t xml:space="preserve">of the research vessel and its known length </w:t>
       </w:r>
-      <w:r>
-        <w:rPr>
-          <w:rFonts w:eastAsiaTheme="minorEastAsia"/>
-          <w:i/>
-          <w:iCs/>
-        </w:rPr>
-        <w:t xml:space="preserve">L </w:t>
-      </w:r>
-      <w:r>
-        <w:rPr>
-          <w:rFonts w:eastAsiaTheme="minorEastAsia"/>
-        </w:rPr>
-        <w:t>(12.03m)</w:t>
-      </w:r>
-      <w:r>
-        <w:rPr>
-          <w:rFonts w:eastAsiaTheme="minorEastAsia"/>
-        </w:rPr>
-        <w:t>:</w:t>
-      </w:r>
-      <w:r>
-        <w:rPr>
-          <w:rFonts w:eastAsiaTheme="minorEastAsia"/>
-        </w:rPr>
-        <w:t xml:space="preserve"> </w:t>
+      <m:oMath>
+        <m:sSub>
+          <m:sSubPr>
+            <m:ctrlPr>
+              <w:rPr>
+                <w:rFonts w:ascii="Cambria Math" w:hAnsi="Cambria Math"/>
+                <w:i/>
+              </w:rPr>
+            </m:ctrlPr>
+          </m:sSubPr>
+          <m:e>
+            <m:r>
+              <w:rPr>
+                <w:rFonts w:ascii="Cambria Math" w:hAnsi="Cambria Math"/>
+              </w:rPr>
+              <m:t>L</m:t>
+            </m:r>
+          </m:e>
+          <m:sub>
+            <m:r>
+              <w:rPr>
+                <w:rFonts w:ascii="Cambria Math" w:hAnsi="Cambria Math"/>
+              </w:rPr>
+              <m:t>c</m:t>
+            </m:r>
+          </m:sub>
+        </m:sSub>
+      </m:oMath>
+      <w:r>
+        <w:rPr>
+          <w:rFonts w:eastAsiaTheme="minorEastAsia"/>
+        </w:rPr>
+        <w:t>.</w:t>
       </w:r>
     </w:p>
     <w:p>
@@ -1127,12 +1422,32 @@
                   </m:ctrlPr>
                 </m:fPr>
                 <m:num>
-                  <m:r>
-                    <w:rPr>
-                      <w:rFonts w:ascii="Cambria Math" w:hAnsi="Cambria Math"/>
-                    </w:rPr>
-                    <m:t>L</m:t>
-                  </m:r>
+                  <m:sSub>
+                    <m:sSubPr>
+                      <m:ctrlPr>
+                        <w:rPr>
+                          <w:rFonts w:ascii="Cambria Math" w:hAnsi="Cambria Math"/>
+                          <w:i/>
+                        </w:rPr>
+                      </m:ctrlPr>
+                    </m:sSubPr>
+                    <m:e>
+                      <m:r>
+                        <w:rPr>
+                          <w:rFonts w:ascii="Cambria Math" w:hAnsi="Cambria Math"/>
+                        </w:rPr>
+                        <m:t>L</m:t>
+                      </m:r>
+                    </m:e>
+                    <m:sub>
+                      <m:r>
+                        <w:rPr>
+                          <w:rFonts w:ascii="Cambria Math" w:hAnsi="Cambria Math"/>
+                        </w:rPr>
+                        <m:t>c</m:t>
+                      </m:r>
+                    </m:sub>
+                  </m:sSub>
                 </m:num>
                 <m:den>
                   <m:sSub>
@@ -1167,7 +1482,13 @@
                 <w:rPr>
                   <w:rFonts w:ascii="Cambria Math" w:hAnsi="Cambria Math"/>
                 </w:rPr>
-                <m:t xml:space="preserve"> × α#3</m:t>
+                <m:t xml:space="preserve"> × α#</m:t>
+              </m:r>
+              <m:r>
+                <w:rPr>
+                  <w:rFonts w:ascii="Cambria Math" w:hAnsi="Cambria Math"/>
+                </w:rPr>
+                <m:t>4</m:t>
               </m:r>
             </m:e>
           </m:eqArr>
@@ -1184,7 +1505,19 @@
         <w:rPr>
           <w:rFonts w:eastAsiaTheme="minorEastAsia"/>
         </w:rPr>
-        <w:t>Next, we applied a mixed-effects linear regression with flight number as a random effect to estimate a corrected altitude (</w:t>
+        <w:t xml:space="preserve">Next, we applied a mixed-effects linear regression with </w:t>
+      </w:r>
+      <w:r>
+        <w:rPr>
+          <w:rFonts w:eastAsiaTheme="minorEastAsia"/>
+        </w:rPr>
+        <w:t>date</w:t>
+      </w:r>
+      <w:r>
+        <w:rPr>
+          <w:rFonts w:eastAsiaTheme="minorEastAsia"/>
+        </w:rPr>
+        <w:t xml:space="preserve"> as a random effect to estimate a corrected altitude (</w:t>
       </w:r>
       <m:oMath>
         <m:sSub>
@@ -1224,7 +1557,19 @@
         <w:rPr>
           <w:rFonts w:eastAsiaTheme="minorEastAsia"/>
         </w:rPr>
-        <w:t xml:space="preserve"> given the barometer altitude across measurements: </w:t>
+        <w:t xml:space="preserve"> given the barometer altitude across measurements</w:t>
+      </w:r>
+      <w:r>
+        <w:rPr>
+          <w:rFonts w:eastAsiaTheme="minorEastAsia"/>
+        </w:rPr>
+        <w:t xml:space="preserve"> for each day</w:t>
+      </w:r>
+      <w:r>
+        <w:rPr>
+          <w:rFonts w:eastAsiaTheme="minorEastAsia"/>
+        </w:rPr>
+        <w:t xml:space="preserve">: </w:t>
       </w:r>
     </w:p>
     <w:p>
@@ -1358,7 +1703,13 @@
                 <w:rPr>
                   <w:rFonts w:ascii="Cambria Math" w:hAnsi="Cambria Math"/>
                 </w:rPr>
-                <m:t>+ε#4</m:t>
+                <m:t>+ε#</m:t>
+              </m:r>
+              <m:r>
+                <w:rPr>
+                  <w:rFonts w:ascii="Cambria Math" w:hAnsi="Cambria Math"/>
+                </w:rPr>
+                <m:t>5</m:t>
               </m:r>
             </m:e>
           </m:eqArr>
@@ -1366,6 +1717,11 @@
       </m:oMathPara>
     </w:p>
     <w:p>
+      <w:pPr>
+        <w:rPr>
+          <w:rFonts w:eastAsiaTheme="minorEastAsia"/>
+        </w:rPr>
+      </w:pPr>
       <w:r>
         <w:rPr>
           <w:rFonts w:eastAsiaTheme="minorEastAsia"/>
@@ -1383,6 +1739,52 @@
     </w:p>
     <w:p>
       <w:pPr>
+        <w:pStyle w:val="Heading4"/>
+      </w:pPr>
+      <w:r>
+        <w:t xml:space="preserve">2.2.1 | </w:t>
+      </w:r>
+      <w:r>
+        <w:t>Assessing the reliability of morphometric measurements</w:t>
+      </w:r>
+    </w:p>
+    <w:p>
+      <w:r>
+        <w:t xml:space="preserve">We evaluated the degree to which TL, HD, and HF could be measured reliably between frames and across days, we measured estimated the coefficient of variation (CV) in measurements taken from the same </w:t>
+      </w:r>
+      <w:r>
+        <w:t>individual</w:t>
+      </w:r>
+      <w:r>
+        <w:t xml:space="preserve"> in 3 different frames in the same video, and of the same whale observed in different days</w:t>
+      </w:r>
+      <w:r>
+        <w:t xml:space="preserve"> </w:t>
+      </w:r>
+      <w:r>
+        <w:fldChar w:fldCharType="begin"/>
+      </w:r>
+      <w:r>
+        <w:instrText xml:space="preserve"> ADDIN ZOTERO_ITEM CSL_CITATION {"citationID":"tGrVNqG0","properties":{"formattedCitation":"(Christiansen et al. 2018)","plainCitation":"(Christiansen et al. 2018)","noteIndex":0},"citationItems":[{"id":4841,"uris":["http://zotero.org/users/5395629/items/SHUXSL7Z"],"itemData":{"id":4841,"type":"article-journal","abstract":"The cost of reproduction is a key parameter determining a species’ life history strategy. Despite exhibiting some of the fastest offspring growth rates among mammals, the cost of reproduction in baleen whales is largely unknown since standard field metabolic techniques cannot be applied. We quantified the cost of reproduction for southern right whales Eubalaena australis over a 3 mo breeding season. We did this by determining the relationship between calf growth rate and maternal rate of loss in energy reserves, using repeated measurements of body volume obtained from unmanned aerial vehicle photogrammetry. We recorded 1118 body volume estimates from 40 female and calf pairs over 40 to 89 d. Calves grew at a rate of 3.2 cm d−1 (SD = 0.45) in body length and 0.081 m3 d−1 (SD = 0.011) in body volume, while females decreased in volume at a rate of 0.126 m3 d−1 (SD = 0.036). The average volume conversion efficiency from female to calf was 68% (SD = 16.91). Calf growth rate was positively related to the rate of loss in maternal body volume, suggesting that maternal volume loss is proportional to the energy investment into her calf. Maternal investment was determined by her body size and condition, with longer and more rotund females investing more volume into their calves compared to shorter and leaner females. Lactating females lost on average 25% of their initial body volume over the 3 mo breeding season. This study demonstrates the considerable energetic cost that females face during the lactation period, and highlights the importance of sufficient maternal energy reserves for reproduction in this capital breeding species.","container-title":"Marine Ecology Progress Series","DOI":"10.3354/meps12522","ISSN":"0171-8630, 1616-1599","journalAbbreviation":"Mar. Ecol. Prog. Ser.","language":"en","page":"267-281","source":"DOI.org (Crossref)","title":"Maternal body size and condition determine calf growth rates in southern right whales","volume":"592","author":[{"family":"Christiansen","given":"F"},{"family":"Vivier","given":"F"},{"family":"Charlton","given":"C"},{"family":"Ward","given":"R"},{"family":"Amerson","given":"A"},{"family":"Burnell","given":"S"},{"family":"Bejder","given":"L"}],"issued":{"date-parts":[["2018",3,29]]}}}],"schema":"https://github.com/citation-style-language/schema/raw/master/csl-citation.json"} </w:instrText>
+      </w:r>
+      <w:r>
+        <w:fldChar w:fldCharType="separate"/>
+      </w:r>
+      <w:r>
+        <w:t>(Christiansen et al. 2018)</w:t>
+      </w:r>
+      <w:r>
+        <w:fldChar w:fldCharType="end"/>
+      </w:r>
+      <w:r>
+        <w:t xml:space="preserve">. </w:t>
+      </w:r>
+      <w:r>
+        <w:t xml:space="preserve">We examined the relationship between observed CV and altitude and Q rating to determine an optimal cutoff at which morphometric features could be measured reliably. </w:t>
+      </w:r>
+    </w:p>
+    <w:p>
+      <w:pPr>
         <w:pStyle w:val="Heading3"/>
       </w:pPr>
       <w:r>
@@ -1395,17 +1797,67 @@
         <w:t xml:space="preserve"> | </w:t>
       </w:r>
       <w:r>
-        <w:t>Analysis</w:t>
-      </w:r>
-    </w:p>
+        <w:t>Classification of sex/age classes</w:t>
+      </w:r>
+    </w:p>
+    <w:p/>
     <w:p>
       <w:pPr>
         <w:pStyle w:val="Heading4"/>
       </w:pPr>
       <w:r>
+        <w:lastRenderedPageBreak/>
         <w:t>2.3.2 | Age/Sex Classification</w:t>
       </w:r>
     </w:p>
+    <w:p>
+      <w:proofErr w:type="spellStart"/>
+      <w:r>
+        <w:t>Flex</w:t>
+      </w:r>
+      <w:r>
+        <w:t>M</w:t>
+      </w:r>
+      <w:r>
+        <w:t>ix</w:t>
+      </w:r>
+      <w:proofErr w:type="spellEnd"/>
+      <w:r>
+        <w:t xml:space="preserve"> model </w:t>
+      </w:r>
+      <w:r>
+        <w:fldChar w:fldCharType="begin"/>
+      </w:r>
+      <w:r>
+        <w:instrText xml:space="preserve"> ADDIN ZOTERO_ITEM CSL_CITATION {"citationID":"1YItirPO","properties":{"formattedCitation":"(Leisch 2004)","plainCitation":"(Leisch 2004)","noteIndex":0},"citationItems":[{"id":4819,"uris":["http://zotero.org/users/5395629/items/7VSPC4UP"],"itemData":{"id":4819,"type":"article-journal","abstract":"This article was originally published as Leisch (2004b) in the Journal of Statistical Software. FlexMix implements a general framework for ﬁtting discrete mixtures of regression models in the R statistical computing environment: three variants of the EM algorithm can be used for parameter estimation, regressors and responses may be multivariate with arbitrary dimension, data may be grouped, e.g., to account for multiple observations per individual, the usual formula interface of the S language is used for convenient model speciﬁcation, and a modular concept of driver functions allows to interface many diﬀerent types of regression models. Existing drivers implement mixtures of standard linear models, generalized linear models and model-based clustering. FlexMix provides the E-step and all data handling, while the M-step can be supplied by the user to easily deﬁne new models.","container-title":"Journal of Statistical Software","DOI":"10.18637/jss.v011.i08","ISSN":"1548-7660","issue":"8","journalAbbreviation":"J. Stat. Soft.","language":"en","source":"DOI.org (Crossref)","title":"FlexMix: a general framework for finite mixture models and latent class regression in &lt;i&gt;r&lt;/i&gt;","title-short":"Flexmix","URL":"http://www.jstatsoft.org/v11/i08/","volume":"11","author":[{"family":"Leisch","given":"Friedrich"}],"accessed":{"date-parts":[["2025",2,5]]},"issued":{"date-parts":[["2004"]]}}}],"schema":"https://github.com/citation-style-language/schema/raw/master/csl-citation.json"} </w:instrText>
+      </w:r>
+      <w:r>
+        <w:fldChar w:fldCharType="separate"/>
+      </w:r>
+      <w:r>
+        <w:t>(Leisch 2004)</w:t>
+      </w:r>
+      <w:r>
+        <w:fldChar w:fldCharType="end"/>
+      </w:r>
+      <w:r>
+        <w:t xml:space="preserve">. </w:t>
+      </w:r>
+      <w:r>
+        <w:t>chrome-</w:t>
+      </w:r>
+    </w:p>
+    <w:p>
+      <w:hyperlink r:id="rId8" w:history="1">
+        <w:r>
+          <w:rPr>
+            <w:rStyle w:val="Hyperlink"/>
+          </w:rPr>
+          <w:t>https://statmath.wu.ac.at/~gruen/BayesMix/bayesmix-intro.pdf</w:t>
+        </w:r>
+      </w:hyperlink>
+    </w:p>
+    <w:p/>
     <w:p>
       <w:pPr>
         <w:pStyle w:val="Heading2"/>
@@ -1459,7 +1911,7 @@
       </w:r>
     </w:p>
     <w:sectPr>
-      <w:footerReference w:type="default" r:id="rId8"/>
+      <w:footerReference w:type="default" r:id="rId9"/>
       <w:pgSz w:w="12240" w:h="15840"/>
       <w:pgMar w:top="1440" w:right="1440" w:bottom="1440" w:left="1440" w:header="708" w:footer="708" w:gutter="0"/>
       <w:lnNumType w:countBy="1" w:restart="continuous"/>

</xml_diff>